<commit_message>
11/24/2017 commit at home
</commit_message>
<xml_diff>
--- a/doc/SQL problem.docx
+++ b/doc/SQL problem.docx
@@ -1,6 +1,6 @@
 
 <file path=word/document.xml><?xml version="1.0" encoding="utf-8"?>
-<w:document xmlns:wpc="http://schemas.microsoft.com/office/word/2010/wordprocessingCanvas" xmlns:cx="http://schemas.microsoft.com/office/drawing/2014/chartex" xmlns:cx1="http://schemas.microsoft.com/office/drawing/2015/9/8/chartex" xmlns:cx2="http://schemas.microsoft.com/office/drawing/2015/10/21/chartex" xmlns:cx3="http://schemas.microsoft.com/office/drawing/2016/5/9/chartex" xmlns:cx4="http://schemas.microsoft.com/office/drawing/2016/5/10/chartex" xmlns:cx5="http://schemas.microsoft.com/office/drawing/2016/5/11/chartex" xmlns:mc="http://schemas.openxmlformats.org/markup-compatibility/2006" xmlns:o="urn:schemas-microsoft-com:office:office" xmlns:r="http://schemas.openxmlformats.org/officeDocument/2006/relationships" xmlns:m="http://schemas.openxmlformats.org/officeDocument/2006/math" xmlns:v="urn:schemas-microsoft-com:vml" xmlns:wp14="http://schemas.microsoft.com/office/word/2010/wordprocessingDrawing" xmlns:wp="http://schemas.openxmlformats.org/drawingml/2006/wordprocessingDrawing" xmlns:w10="urn:schemas-microsoft-com:office:word" xmlns:w="http://schemas.openxmlformats.org/wordprocessingml/2006/main" xmlns:w14="http://schemas.microsoft.com/office/word/2010/wordml" xmlns:w15="http://schemas.microsoft.com/office/word/2012/wordml" xmlns:w16se="http://schemas.microsoft.com/office/word/2015/wordml/symex" xmlns:wpg="http://schemas.microsoft.com/office/word/2010/wordprocessingGroup" xmlns:wpi="http://schemas.microsoft.com/office/word/2010/wordprocessingInk" xmlns:wne="http://schemas.microsoft.com/office/word/2006/wordml" xmlns:wps="http://schemas.microsoft.com/office/word/2010/wordprocessingShape" mc:Ignorable="w14 w15 w16se wp14">
+<w:document xmlns:wpc="http://schemas.microsoft.com/office/word/2010/wordprocessingCanvas" xmlns:cx="http://schemas.microsoft.com/office/drawing/2014/chartex" xmlns:mc="http://schemas.openxmlformats.org/markup-compatibility/2006" xmlns:o="urn:schemas-microsoft-com:office:office" xmlns:r="http://schemas.openxmlformats.org/officeDocument/2006/relationships" xmlns:m="http://schemas.openxmlformats.org/officeDocument/2006/math" xmlns:v="urn:schemas-microsoft-com:vml" xmlns:wp14="http://schemas.microsoft.com/office/word/2010/wordprocessingDrawing" xmlns:wp="http://schemas.openxmlformats.org/drawingml/2006/wordprocessingDrawing" xmlns:w10="urn:schemas-microsoft-com:office:word" xmlns:w="http://schemas.openxmlformats.org/wordprocessingml/2006/main" xmlns:w14="http://schemas.microsoft.com/office/word/2010/wordml" xmlns:w15="http://schemas.microsoft.com/office/word/2012/wordml" xmlns:w16se="http://schemas.microsoft.com/office/word/2015/wordml/symex" xmlns:wpg="http://schemas.microsoft.com/office/word/2010/wordprocessingGroup" xmlns:wpi="http://schemas.microsoft.com/office/word/2010/wordprocessingInk" xmlns:wne="http://schemas.microsoft.com/office/word/2006/wordml" xmlns:wps="http://schemas.microsoft.com/office/word/2010/wordprocessingShape" mc:Ignorable="w14 w15 w16se wp14">
   <w:body>
     <w:p>
       <w:pPr>
@@ -3264,13 +3264,11 @@
         <w:pStyle w:val="Heading1"/>
       </w:pPr>
       <w:r>
-        <w:t xml:space="preserve">14. Round </w:t>
-      </w:r>
-      <w:proofErr w:type="spellStart"/>
-      <w:r>
-        <w:t>nex</w:t>
-      </w:r>
-      <w:proofErr w:type="spellEnd"/>
+        <w:t>14. Round nex</w:t>
+      </w:r>
+      <w:r>
+        <w:t>t</w:t>
+      </w:r>
       <w:r>
         <w:t xml:space="preserve"> integer – CEIL</w:t>
       </w:r>
@@ -3559,6 +3557,7 @@
     </w:p>
     <w:p>
       <w:r>
+        <w:lastRenderedPageBreak/>
         <w:t>select round(@distance,4);</w:t>
       </w:r>
     </w:p>
@@ -3567,7 +3566,6 @@
         <w:pStyle w:val="Heading1"/>
       </w:pPr>
       <w:r>
-        <w:lastRenderedPageBreak/>
         <w:t>19. Square Root</w:t>
       </w:r>
     </w:p>
@@ -4320,6 +4318,8 @@
       <w:pPr>
         <w:pStyle w:val="Heading1"/>
       </w:pPr>
+      <w:bookmarkStart w:id="0" w:name="_GoBack"/>
+      <w:bookmarkEnd w:id="0"/>
       <w:r>
         <w:t>*</w:t>
       </w:r>
@@ -14692,8 +14692,6 @@
       <w:r>
         <w:t>INSERT INTO iseriespoc.separatetblpf1_member4 (KEYCODE,ATALLOCNO,USRPRF,JOBNM,DATIME,LAST_MODIFIED,MEMBER_NAME) VALUES  ('D',114,'Amit      ','job223UpdatedNow','2012-04-06 14:30:27','2000-01-01 00:00:00','MEMBER1');</w:t>
       </w:r>
-      <w:bookmarkStart w:id="0" w:name="_GoBack"/>
-      <w:bookmarkEnd w:id="0"/>
     </w:p>
     <w:sectPr>
       <w:pgSz w:w="12240" w:h="15840"/>
@@ -14706,7 +14704,7 @@
 </file>
 
 <file path=word/numbering.xml><?xml version="1.0" encoding="utf-8"?>
-<w:numbering xmlns:wpc="http://schemas.microsoft.com/office/word/2010/wordprocessingCanvas" xmlns:cx="http://schemas.microsoft.com/office/drawing/2014/chartex" xmlns:cx1="http://schemas.microsoft.com/office/drawing/2015/9/8/chartex" xmlns:cx2="http://schemas.microsoft.com/office/drawing/2015/10/21/chartex" xmlns:cx3="http://schemas.microsoft.com/office/drawing/2016/5/9/chartex" xmlns:cx4="http://schemas.microsoft.com/office/drawing/2016/5/10/chartex" xmlns:cx5="http://schemas.microsoft.com/office/drawing/2016/5/11/chartex" xmlns:mc="http://schemas.openxmlformats.org/markup-compatibility/2006" xmlns:o="urn:schemas-microsoft-com:office:office" xmlns:r="http://schemas.openxmlformats.org/officeDocument/2006/relationships" xmlns:m="http://schemas.openxmlformats.org/officeDocument/2006/math" xmlns:v="urn:schemas-microsoft-com:vml" xmlns:wp14="http://schemas.microsoft.com/office/word/2010/wordprocessingDrawing" xmlns:wp="http://schemas.openxmlformats.org/drawingml/2006/wordprocessingDrawing" xmlns:w10="urn:schemas-microsoft-com:office:word" xmlns:w="http://schemas.openxmlformats.org/wordprocessingml/2006/main" xmlns:w14="http://schemas.microsoft.com/office/word/2010/wordml" xmlns:w15="http://schemas.microsoft.com/office/word/2012/wordml" xmlns:w16se="http://schemas.microsoft.com/office/word/2015/wordml/symex" xmlns:wpg="http://schemas.microsoft.com/office/word/2010/wordprocessingGroup" xmlns:wpi="http://schemas.microsoft.com/office/word/2010/wordprocessingInk" xmlns:wne="http://schemas.microsoft.com/office/word/2006/wordml" xmlns:wps="http://schemas.microsoft.com/office/word/2010/wordprocessingShape" mc:Ignorable="w14 w15 w16se wp14">
+<w:numbering xmlns:wpc="http://schemas.microsoft.com/office/word/2010/wordprocessingCanvas" xmlns:cx="http://schemas.microsoft.com/office/drawing/2014/chartex" xmlns:mc="http://schemas.openxmlformats.org/markup-compatibility/2006" xmlns:o="urn:schemas-microsoft-com:office:office" xmlns:r="http://schemas.openxmlformats.org/officeDocument/2006/relationships" xmlns:m="http://schemas.openxmlformats.org/officeDocument/2006/math" xmlns:v="urn:schemas-microsoft-com:vml" xmlns:wp14="http://schemas.microsoft.com/office/word/2010/wordprocessingDrawing" xmlns:wp="http://schemas.openxmlformats.org/drawingml/2006/wordprocessingDrawing" xmlns:w10="urn:schemas-microsoft-com:office:word" xmlns:w="http://schemas.openxmlformats.org/wordprocessingml/2006/main" xmlns:w14="http://schemas.microsoft.com/office/word/2010/wordml" xmlns:w15="http://schemas.microsoft.com/office/word/2012/wordml" xmlns:w16se="http://schemas.microsoft.com/office/word/2015/wordml/symex" xmlns:wpg="http://schemas.microsoft.com/office/word/2010/wordprocessingGroup" xmlns:wpi="http://schemas.microsoft.com/office/word/2010/wordprocessingInk" xmlns:wne="http://schemas.microsoft.com/office/word/2006/wordml" xmlns:wps="http://schemas.microsoft.com/office/word/2010/wordprocessingShape" mc:Ignorable="w14 w15 w16se wp14">
   <w:abstractNum w:abstractNumId="0" w15:restartNumberingAfterBreak="0">
     <w:nsid w:val="5EC44D7C"/>
     <w:multiLevelType w:val="multilevel"/>
@@ -14843,7 +14841,7 @@
       </w:pPr>
     </w:pPrDefault>
   </w:docDefaults>
-  <w:latentStyles w:defLockedState="0" w:defUIPriority="99" w:defSemiHidden="0" w:defUnhideWhenUsed="0" w:defQFormat="0" w:count="374">
+  <w:latentStyles w:defLockedState="0" w:defUIPriority="99" w:defSemiHidden="0" w:defUnhideWhenUsed="0" w:defQFormat="0" w:count="371">
     <w:lsdException w:name="Normal" w:uiPriority="0" w:qFormat="1"/>
     <w:lsdException w:name="heading 1" w:uiPriority="9" w:qFormat="1"/>
     <w:lsdException w:name="heading 2" w:semiHidden="1" w:uiPriority="9" w:unhideWhenUsed="1" w:qFormat="1"/>
@@ -15215,9 +15213,6 @@
     <w:lsdException w:name="List Table 5 Dark Accent 6" w:uiPriority="50"/>
     <w:lsdException w:name="List Table 6 Colorful Accent 6" w:uiPriority="51"/>
     <w:lsdException w:name="List Table 7 Colorful Accent 6" w:uiPriority="52"/>
-    <w:lsdException w:name="Mention" w:semiHidden="1" w:unhideWhenUsed="1"/>
-    <w:lsdException w:name="Smart Hyperlink" w:semiHidden="1" w:unhideWhenUsed="1"/>
-    <w:lsdException w:name="Hashtag" w:semiHidden="1" w:unhideWhenUsed="1"/>
   </w:latentStyles>
   <w:style w:type="paragraph" w:default="1" w:styleId="Normal">
     <w:name w:val="Normal"/>

</xml_diff>